<commit_message>
Update Requirement and Assumption document
</commit_message>
<xml_diff>
--- a/documentations/0.Requirement and assumption.docx
+++ b/documentations/0.Requirement and assumption.docx
@@ -790,14 +790,12 @@
             <w:tcW w:w="2337" w:type="dxa"/>
           </w:tcPr>
           <w:p>
-            <w:proofErr w:type="spellStart"/>
             <w:r>
               <w:t>m</w:t>
             </w:r>
             <w:r>
               <w:t>atthew.yiqing.zhu</w:t>
             </w:r>
-            <w:proofErr w:type="spellEnd"/>
           </w:p>
         </w:tc>
         <w:tc>
@@ -1151,18 +1149,8 @@
           <w:sz w:val="24"/>
           <w:szCs w:val="24"/>
         </w:rPr>
-        <w:t xml:space="preserve">Create any API endpoints will </w:t>
-      </w:r>
-      <w:proofErr w:type="gramStart"/>
-      <w:r>
-        <w:rPr>
-          <w:rStyle w:val="Heading1Char"/>
-          <w:sz w:val="24"/>
-          <w:szCs w:val="24"/>
-        </w:rPr>
-        <w:t>need</w:t>
-      </w:r>
-      <w:proofErr w:type="gramEnd"/>
+        <w:t>Create any API endpoints will need</w:t>
+      </w:r>
     </w:p>
     <w:p>
       <w:pPr>
@@ -1410,31 +1398,23 @@
         </w:numPr>
         <w:rPr>
           <w:rStyle w:val="Heading1Char"/>
-          <w:sz w:val="24"/>
-          <w:szCs w:val="24"/>
-        </w:rPr>
-      </w:pPr>
-      <w:r>
-        <w:rPr>
-          <w:rStyle w:val="Heading1Char"/>
-          <w:sz w:val="24"/>
-          <w:szCs w:val="24"/>
+        </w:rPr>
+      </w:pPr>
+      <w:r>
+        <w:rPr>
+          <w:rStyle w:val="Heading1Char"/>
         </w:rPr>
         <w:t>Assumption</w:t>
       </w:r>
       <w:r>
         <w:rPr>
           <w:rStyle w:val="Heading1Char"/>
-          <w:sz w:val="24"/>
-          <w:szCs w:val="24"/>
         </w:rPr>
         <w:t>s</w:t>
       </w:r>
       <w:r>
         <w:rPr>
           <w:rStyle w:val="Heading1Char"/>
-          <w:sz w:val="24"/>
-          <w:szCs w:val="24"/>
         </w:rPr>
         <w:t>:</w:t>
       </w:r>
@@ -2232,6 +2212,57 @@
           <w:lang w:val="en-CN"/>
         </w:rPr>
         <w:t xml:space="preserve"> to handle DTO</w:t>
+      </w:r>
+    </w:p>
+    <w:p>
+      <w:pPr>
+        <w:pStyle w:val="ListParagraph"/>
+        <w:numPr>
+          <w:ilvl w:val="0"/>
+          <w:numId w:val="3"/>
+        </w:numPr>
+        <w:rPr>
+          <w:rStyle w:val="Heading1Char"/>
+          <w:sz w:val="24"/>
+          <w:szCs w:val="24"/>
+          <w:lang w:val="en-CN"/>
+        </w:rPr>
+      </w:pPr>
+      <w:r>
+        <w:rPr>
+          <w:rStyle w:val="Heading1Char"/>
+          <w:sz w:val="24"/>
+          <w:szCs w:val="24"/>
+          <w:lang w:val="en-CN"/>
+        </w:rPr>
+        <w:t>No spe</w:t>
+      </w:r>
+      <w:r>
+        <w:rPr>
+          <w:rStyle w:val="Heading1Char"/>
+          <w:sz w:val="24"/>
+          <w:szCs w:val="24"/>
+          <w:lang w:val="en-CN"/>
+        </w:rPr>
+        <w:t>c</w:t>
+      </w:r>
+      <w:r>
+        <w:rPr>
+          <w:rStyle w:val="Heading1Char"/>
+          <w:sz w:val="24"/>
+          <w:szCs w:val="24"/>
+          <w:lang w:val="en-CN"/>
+        </w:rPr>
+        <w:t>ific</w:t>
+      </w:r>
+      <w:r>
+        <w:rPr>
+          <w:rStyle w:val="Heading1Char"/>
+          <w:sz w:val="24"/>
+          <w:szCs w:val="24"/>
+          <w:lang w:val="en-CN"/>
+        </w:rPr>
+        <w:t xml:space="preserve"> method limitation for API calls</w:t>
       </w:r>
     </w:p>
     <w:p>

</xml_diff>

<commit_message>
Added input/output log supprt, the function assumed as side system was implemented already and do not need designed in this time Contoller and documents updated following this change
</commit_message>
<xml_diff>
--- a/documentations/0.Requirement and assumption.docx
+++ b/documentations/0.Requirement and assumption.docx
@@ -790,12 +790,14 @@
             <w:tcW w:w="2337" w:type="dxa"/>
           </w:tcPr>
           <w:p>
+            <w:proofErr w:type="spellStart"/>
             <w:r>
               <w:t>m</w:t>
             </w:r>
             <w:r>
               <w:t>atthew.yiqing.zhu</w:t>
             </w:r>
+            <w:proofErr w:type="spellEnd"/>
           </w:p>
         </w:tc>
         <w:tc>
@@ -1149,8 +1151,18 @@
           <w:sz w:val="24"/>
           <w:szCs w:val="24"/>
         </w:rPr>
-        <w:t>Create any API endpoints will need</w:t>
-      </w:r>
+        <w:t xml:space="preserve">Create any API endpoints will </w:t>
+      </w:r>
+      <w:proofErr w:type="gramStart"/>
+      <w:r>
+        <w:rPr>
+          <w:rStyle w:val="Heading1Char"/>
+          <w:sz w:val="24"/>
+          <w:szCs w:val="24"/>
+        </w:rPr>
+        <w:t>need</w:t>
+      </w:r>
+      <w:proofErr w:type="gramEnd"/>
     </w:p>
     <w:p>
       <w:pPr>
@@ -2298,6 +2310,7 @@
         </w:rPr>
         <w:t>Assum</w:t>
       </w:r>
+      <w:proofErr w:type="spellStart"/>
       <w:r>
         <w:rPr>
           <w:rStyle w:val="Heading1Char"/>
@@ -2305,61 +2318,80 @@
           <w:szCs w:val="24"/>
           <w:lang w:val="en-US"/>
         </w:rPr>
-        <w:t xml:space="preserve">ing the </w:t>
-      </w:r>
-      <w:r>
-        <w:rPr>
-          <w:rStyle w:val="Heading1Char"/>
-          <w:sz w:val="24"/>
-          <w:szCs w:val="24"/>
-          <w:lang w:val="en-CN"/>
-        </w:rPr>
-        <w:t>input/output log function is implemented by other system</w:t>
-      </w:r>
-      <w:r>
-        <w:rPr>
-          <w:rStyle w:val="Heading1Char"/>
-          <w:sz w:val="24"/>
-          <w:szCs w:val="24"/>
-          <w:lang w:val="en-CN"/>
-        </w:rPr>
-        <w:t>s</w:t>
-      </w:r>
-      <w:r>
-        <w:rPr>
-          <w:rStyle w:val="Heading1Char"/>
-          <w:sz w:val="24"/>
-          <w:szCs w:val="24"/>
-          <w:lang w:val="en-CN"/>
-        </w:rPr>
-        <w:t xml:space="preserve">, </w:t>
-      </w:r>
-      <w:r>
-        <w:rPr>
-          <w:rStyle w:val="Heading1Char"/>
-          <w:sz w:val="24"/>
-          <w:szCs w:val="24"/>
-          <w:lang w:val="en-CN"/>
-        </w:rPr>
-        <w:t xml:space="preserve">not </w:t>
-      </w:r>
-      <w:r>
-        <w:rPr>
-          <w:rStyle w:val="Heading1Char"/>
-          <w:sz w:val="24"/>
-          <w:szCs w:val="24"/>
-          <w:lang w:val="en-CN"/>
-        </w:rPr>
-        <w:t xml:space="preserve">implemented </w:t>
-      </w:r>
-      <w:r>
-        <w:rPr>
-          <w:rStyle w:val="Heading1Char"/>
-          <w:sz w:val="24"/>
-          <w:szCs w:val="24"/>
-          <w:lang w:val="en-CN"/>
-        </w:rPr>
-        <w:t>in this project</w:t>
+        <w:t>ing</w:t>
+      </w:r>
+      <w:proofErr w:type="spellEnd"/>
+      <w:r>
+        <w:rPr>
+          <w:rStyle w:val="Heading1Char"/>
+          <w:sz w:val="24"/>
+          <w:szCs w:val="24"/>
+          <w:lang w:val="en-US"/>
+        </w:rPr>
+        <w:t xml:space="preserve"> the </w:t>
+      </w:r>
+      <w:r>
+        <w:rPr>
+          <w:rStyle w:val="Heading1Char"/>
+          <w:sz w:val="24"/>
+          <w:szCs w:val="24"/>
+          <w:lang w:val="en-CN"/>
+        </w:rPr>
+        <w:t>input/output log function is implemented</w:t>
+      </w:r>
+      <w:r>
+        <w:rPr>
+          <w:rStyle w:val="Heading1Char"/>
+          <w:sz w:val="24"/>
+          <w:szCs w:val="24"/>
+          <w:lang w:val="en-CN"/>
+        </w:rPr>
+        <w:t xml:space="preserve"> already and not included in th</w:t>
+      </w:r>
+      <w:r>
+        <w:rPr>
+          <w:rStyle w:val="Heading1Char"/>
+          <w:sz w:val="24"/>
+          <w:szCs w:val="24"/>
+          <w:lang w:val="en-CN"/>
+        </w:rPr>
+        <w:t xml:space="preserve">is project </w:t>
+      </w:r>
+      <w:r>
+        <w:rPr>
+          <w:rStyle w:val="Heading1Char"/>
+          <w:sz w:val="24"/>
+          <w:szCs w:val="24"/>
+          <w:lang w:val="en-CN"/>
+        </w:rPr>
+        <w:t>design phase</w:t>
+      </w:r>
+      <w:r>
+        <w:rPr>
+          <w:rStyle w:val="Heading1Char"/>
+          <w:sz w:val="24"/>
+          <w:szCs w:val="24"/>
+          <w:lang w:val="en-CN"/>
+        </w:rPr>
+        <w:t>, which under “</w:t>
+      </w:r>
+      <w:r>
+        <w:rPr>
+          <w:rStyle w:val="Heading1Char"/>
+          <w:sz w:val="24"/>
+          <w:szCs w:val="24"/>
+          <w:lang w:val="en-CN"/>
+        </w:rPr>
+        <w:t>co.nz.westpac.interview.simpleweatherinformationservice.logsystem</w:t>
+      </w:r>
+      <w:r>
+        <w:rPr>
+          <w:rStyle w:val="Heading1Char"/>
+          <w:sz w:val="24"/>
+          <w:szCs w:val="24"/>
+          <w:lang w:val="en-CN"/>
+        </w:rPr>
+        <w:t>”;</w:t>
       </w:r>
     </w:p>
     <w:p>

</xml_diff>

<commit_message>
Added customized 400 and 404 exception handle, let return information more friendly when these expcetion occurred, modified assumptions and detailed design Adjust detailed design and comments for code in DAO of query data from mocked database
</commit_message>
<xml_diff>
--- a/documentations/0.Requirement and assumption.docx
+++ b/documentations/0.Requirement and assumption.docx
@@ -790,14 +790,12 @@
             <w:tcW w:w="2337" w:type="dxa"/>
           </w:tcPr>
           <w:p>
-            <w:proofErr w:type="spellStart"/>
             <w:r>
               <w:t>m</w:t>
             </w:r>
             <w:r>
               <w:t>atthew.yiqing.zhu</w:t>
             </w:r>
-            <w:proofErr w:type="spellEnd"/>
           </w:p>
         </w:tc>
         <w:tc>
@@ -1151,18 +1149,8 @@
           <w:sz w:val="24"/>
           <w:szCs w:val="24"/>
         </w:rPr>
-        <w:t xml:space="preserve">Create any API endpoints will </w:t>
-      </w:r>
-      <w:proofErr w:type="gramStart"/>
-      <w:r>
-        <w:rPr>
-          <w:rStyle w:val="Heading1Char"/>
-          <w:sz w:val="24"/>
-          <w:szCs w:val="24"/>
-        </w:rPr>
-        <w:t>need</w:t>
-      </w:r>
-      <w:proofErr w:type="gramEnd"/>
+        <w:t>Create any API endpoints will need</w:t>
+      </w:r>
     </w:p>
     <w:p>
       <w:pPr>
@@ -1902,7 +1890,25 @@
           <w:szCs w:val="24"/>
           <w:lang w:val="en-CN"/>
         </w:rPr>
-        <w:t>All exception</w:t>
+        <w:t xml:space="preserve">All </w:t>
+      </w:r>
+      <w:r>
+        <w:rPr>
+          <w:rStyle w:val="Heading1Char"/>
+          <w:sz w:val="24"/>
+          <w:szCs w:val="24"/>
+          <w:lang w:val="en-CN"/>
+        </w:rPr>
+        <w:t xml:space="preserve">catched </w:t>
+      </w:r>
+      <w:r>
+        <w:rPr>
+          <w:rStyle w:val="Heading1Char"/>
+          <w:sz w:val="24"/>
+          <w:szCs w:val="24"/>
+          <w:lang w:val="en-CN"/>
+        </w:rPr>
+        <w:t>exception</w:t>
       </w:r>
       <w:r>
         <w:rPr>
@@ -1966,6 +1972,80 @@
           <w:lang w:val="en-CN"/>
         </w:rPr>
         <w:t>handling</w:t>
+      </w:r>
+      <w:r>
+        <w:rPr>
+          <w:rStyle w:val="Heading1Char"/>
+          <w:rFonts w:hint="eastAsia"/>
+          <w:sz w:val="24"/>
+          <w:szCs w:val="24"/>
+          <w:lang w:val="en-CN"/>
+        </w:rPr>
+        <w:t xml:space="preserve"> a</w:t>
+      </w:r>
+      <w:r>
+        <w:rPr>
+          <w:rStyle w:val="Heading1Char"/>
+          <w:sz w:val="24"/>
+          <w:szCs w:val="24"/>
+          <w:lang w:val="en-US"/>
+        </w:rPr>
+        <w:t>nd return</w:t>
+      </w:r>
+      <w:r>
+        <w:rPr>
+          <w:rStyle w:val="Heading1Char"/>
+          <w:sz w:val="24"/>
+          <w:szCs w:val="24"/>
+          <w:lang w:val="en-US"/>
+        </w:rPr>
+        <w:t>ing</w:t>
+      </w:r>
+      <w:r>
+        <w:rPr>
+          <w:rStyle w:val="Heading1Char"/>
+          <w:sz w:val="24"/>
+          <w:szCs w:val="24"/>
+          <w:lang w:val="en-US"/>
+        </w:rPr>
+        <w:t xml:space="preserve"> customized information</w:t>
+      </w:r>
+      <w:r>
+        <w:rPr>
+          <w:rStyle w:val="Heading1Char"/>
+          <w:sz w:val="24"/>
+          <w:szCs w:val="24"/>
+          <w:lang w:val="en-US"/>
+        </w:rPr>
+        <w:t>.</w:t>
+      </w:r>
+      <w:r>
+        <w:rPr>
+          <w:rStyle w:val="Heading1Char"/>
+          <w:sz w:val="24"/>
+          <w:szCs w:val="24"/>
+          <w:lang w:val="en-US"/>
+        </w:rPr>
+        <w:t xml:space="preserve"> </w:t>
+      </w:r>
+      <w:r>
+        <w:rPr>
+          <w:rStyle w:val="Heading1Char"/>
+          <w:sz w:val="24"/>
+          <w:szCs w:val="24"/>
+          <w:lang w:val="en-CN"/>
+        </w:rPr>
+        <w:t xml:space="preserve">Beyond cached exceptions, only 400 and 404 exceptions are </w:t>
+      </w:r>
+      <w:r>
+        <w:rPr>
+          <w:rStyle w:val="Heading1Char"/>
+          <w:rFonts w:hint="eastAsia"/>
+          <w:sz w:val="24"/>
+          <w:szCs w:val="24"/>
+          <w:lang w:val="en-CN"/>
+        </w:rPr>
+        <w:t>handled</w:t>
       </w:r>
     </w:p>
     <w:p>
@@ -2076,7 +2156,25 @@
           <w:szCs w:val="24"/>
           <w:lang w:val="en-CN"/>
         </w:rPr>
-        <w:t>, exception handle</w:t>
+        <w:t xml:space="preserve">, </w:t>
+      </w:r>
+      <w:r>
+        <w:rPr>
+          <w:rStyle w:val="Heading1Char"/>
+          <w:sz w:val="24"/>
+          <w:szCs w:val="24"/>
+          <w:lang w:val="en-CN"/>
+        </w:rPr>
+        <w:t xml:space="preserve">and </w:t>
+      </w:r>
+      <w:r>
+        <w:rPr>
+          <w:rStyle w:val="Heading1Char"/>
+          <w:sz w:val="24"/>
+          <w:szCs w:val="24"/>
+          <w:lang w:val="en-CN"/>
+        </w:rPr>
+        <w:t>exception handle</w:t>
       </w:r>
       <w:r>
         <w:rPr>
@@ -2308,9 +2406,9 @@
           <w:szCs w:val="24"/>
           <w:lang w:val="en-CN"/>
         </w:rPr>
+        <w:lastRenderedPageBreak/>
         <w:t>Assum</w:t>
       </w:r>
-      <w:proofErr w:type="spellStart"/>
       <w:r>
         <w:rPr>
           <w:rStyle w:val="Heading1Char"/>
@@ -2318,17 +2416,7 @@
           <w:szCs w:val="24"/>
           <w:lang w:val="en-US"/>
         </w:rPr>
-        <w:t>ing</w:t>
-      </w:r>
-      <w:proofErr w:type="spellEnd"/>
-      <w:r>
-        <w:rPr>
-          <w:rStyle w:val="Heading1Char"/>
-          <w:sz w:val="24"/>
-          <w:szCs w:val="24"/>
-          <w:lang w:val="en-US"/>
-        </w:rPr>
-        <w:t xml:space="preserve"> the </w:t>
+        <w:t xml:space="preserve">ing the </w:t>
       </w:r>
       <w:r>
         <w:rPr>
@@ -2396,19 +2484,6 @@
     </w:p>
     <w:p>
       <w:pPr>
-        <w:pStyle w:val="ListParagraph"/>
-        <w:ind w:left="1080"/>
-        <w:rPr>
-          <w:rStyle w:val="Heading1Char"/>
-          <w:sz w:val="24"/>
-          <w:szCs w:val="24"/>
-          <w:lang w:val="en-CN"/>
-        </w:rPr>
-      </w:pPr>
-    </w:p>
-    <w:p>
-      <w:pPr>
-        <w:ind w:left="720"/>
         <w:rPr>
           <w:rStyle w:val="Heading1Char"/>
           <w:sz w:val="28"/>

</xml_diff>

<commit_message>
Update assumptions for new exception handle features
</commit_message>
<xml_diff>
--- a/documentations/0.Requirement and assumption.docx
+++ b/documentations/0.Requirement and assumption.docx
@@ -790,12 +790,14 @@
             <w:tcW w:w="2337" w:type="dxa"/>
           </w:tcPr>
           <w:p>
+            <w:proofErr w:type="spellStart"/>
             <w:r>
               <w:t>m</w:t>
             </w:r>
             <w:r>
               <w:t>atthew.yiqing.zhu</w:t>
             </w:r>
+            <w:proofErr w:type="spellEnd"/>
           </w:p>
         </w:tc>
         <w:tc>
@@ -1149,8 +1151,18 @@
           <w:sz w:val="24"/>
           <w:szCs w:val="24"/>
         </w:rPr>
-        <w:t>Create any API endpoints will need</w:t>
-      </w:r>
+        <w:t xml:space="preserve">Create any API endpoints will </w:t>
+      </w:r>
+      <w:proofErr w:type="gramStart"/>
+      <w:r>
+        <w:rPr>
+          <w:rStyle w:val="Heading1Char"/>
+          <w:sz w:val="24"/>
+          <w:szCs w:val="24"/>
+        </w:rPr>
+        <w:t>need</w:t>
+      </w:r>
+      <w:proofErr w:type="gramEnd"/>
     </w:p>
     <w:p>
       <w:pPr>
@@ -1899,7 +1911,16 @@
           <w:szCs w:val="24"/>
           <w:lang w:val="en-CN"/>
         </w:rPr>
-        <w:t xml:space="preserve">catched </w:t>
+        <w:t>caught</w:t>
+      </w:r>
+      <w:r>
+        <w:rPr>
+          <w:rStyle w:val="Heading1Char"/>
+          <w:sz w:val="24"/>
+          <w:szCs w:val="24"/>
+          <w:lang w:val="en-CN"/>
+        </w:rPr>
+        <w:t xml:space="preserve"> </w:t>
       </w:r>
       <w:r>
         <w:rPr>
@@ -1983,6 +2004,7 @@
         </w:rPr>
         <w:t xml:space="preserve"> a</w:t>
       </w:r>
+      <w:proofErr w:type="spellStart"/>
       <w:r>
         <w:rPr>
           <w:rStyle w:val="Heading1Char"/>
@@ -1990,8 +2012,9 @@
           <w:szCs w:val="24"/>
           <w:lang w:val="en-US"/>
         </w:rPr>
-        <w:t>nd return</w:t>
-      </w:r>
+        <w:t>nd</w:t>
+      </w:r>
+      <w:proofErr w:type="spellEnd"/>
       <w:r>
         <w:rPr>
           <w:rStyle w:val="Heading1Char"/>
@@ -1999,6 +2022,15 @@
           <w:szCs w:val="24"/>
           <w:lang w:val="en-US"/>
         </w:rPr>
+        <w:t xml:space="preserve"> return</w:t>
+      </w:r>
+      <w:r>
+        <w:rPr>
+          <w:rStyle w:val="Heading1Char"/>
+          <w:sz w:val="24"/>
+          <w:szCs w:val="24"/>
+          <w:lang w:val="en-US"/>
+        </w:rPr>
         <w:t>ing</w:t>
       </w:r>
       <w:r>
@@ -2035,7 +2067,169 @@
           <w:szCs w:val="24"/>
           <w:lang w:val="en-CN"/>
         </w:rPr>
-        <w:t xml:space="preserve">Beyond cached exceptions, only 400 and 404 exceptions are </w:t>
+        <w:t xml:space="preserve">Beyond </w:t>
+      </w:r>
+      <w:r>
+        <w:rPr>
+          <w:rStyle w:val="Heading1Char"/>
+          <w:sz w:val="24"/>
+          <w:szCs w:val="24"/>
+          <w:lang w:val="en-CN"/>
+        </w:rPr>
+        <w:t>caught</w:t>
+      </w:r>
+      <w:r>
+        <w:rPr>
+          <w:rStyle w:val="Heading1Char"/>
+          <w:sz w:val="24"/>
+          <w:szCs w:val="24"/>
+          <w:lang w:val="en-CN"/>
+        </w:rPr>
+        <w:t xml:space="preserve"> </w:t>
+      </w:r>
+      <w:r>
+        <w:rPr>
+          <w:rStyle w:val="Heading1Char"/>
+          <w:sz w:val="24"/>
+          <w:szCs w:val="24"/>
+          <w:lang w:val="en-CN"/>
+        </w:rPr>
+        <w:t xml:space="preserve">exceptions, only </w:t>
+      </w:r>
+      <w:r>
+        <w:rPr>
+          <w:rStyle w:val="Heading1Char"/>
+          <w:sz w:val="24"/>
+          <w:szCs w:val="24"/>
+          <w:lang w:val="en-CN"/>
+        </w:rPr>
+        <w:t>“</w:t>
+      </w:r>
+      <w:r>
+        <w:rPr>
+          <w:rStyle w:val="Heading1Char"/>
+          <w:sz w:val="24"/>
+          <w:szCs w:val="24"/>
+          <w:lang w:val="en-CN"/>
+        </w:rPr>
+        <w:t xml:space="preserve">400 </w:t>
+      </w:r>
+      <w:r>
+        <w:rPr>
+          <w:rStyle w:val="Heading1Char"/>
+          <w:sz w:val="24"/>
+          <w:szCs w:val="24"/>
+          <w:lang w:val="en-CN"/>
+        </w:rPr>
+        <w:t>bad request</w:t>
+      </w:r>
+      <w:r>
+        <w:rPr>
+          <w:rStyle w:val="Heading1Char"/>
+          <w:sz w:val="24"/>
+          <w:szCs w:val="24"/>
+          <w:lang w:val="en-CN"/>
+        </w:rPr>
+        <w:t>”</w:t>
+      </w:r>
+      <w:r>
+        <w:rPr>
+          <w:rStyle w:val="Heading1Char"/>
+          <w:sz w:val="24"/>
+          <w:szCs w:val="24"/>
+          <w:lang w:val="en-CN"/>
+        </w:rPr>
+        <w:t xml:space="preserve">, </w:t>
+      </w:r>
+      <w:r>
+        <w:rPr>
+          <w:rStyle w:val="Heading1Char"/>
+          <w:sz w:val="24"/>
+          <w:szCs w:val="24"/>
+          <w:lang w:val="en-CN"/>
+        </w:rPr>
+        <w:t>“</w:t>
+      </w:r>
+      <w:r>
+        <w:rPr>
+          <w:rStyle w:val="Heading1Char"/>
+          <w:sz w:val="24"/>
+          <w:szCs w:val="24"/>
+          <w:lang w:val="en-CN"/>
+        </w:rPr>
+        <w:t xml:space="preserve">404 </w:t>
+      </w:r>
+      <w:r>
+        <w:rPr>
+          <w:rStyle w:val="Heading1Char"/>
+          <w:sz w:val="24"/>
+          <w:szCs w:val="24"/>
+          <w:lang w:val="en-CN"/>
+        </w:rPr>
+        <w:t>not found</w:t>
+      </w:r>
+      <w:r>
+        <w:rPr>
+          <w:rStyle w:val="Heading1Char"/>
+          <w:sz w:val="24"/>
+          <w:szCs w:val="24"/>
+          <w:lang w:val="en-CN"/>
+        </w:rPr>
+        <w:t>”</w:t>
+      </w:r>
+      <w:r>
+        <w:rPr>
+          <w:rStyle w:val="Heading1Char"/>
+          <w:sz w:val="24"/>
+          <w:szCs w:val="24"/>
+          <w:lang w:val="en-CN"/>
+        </w:rPr>
+        <w:t xml:space="preserve"> and </w:t>
+      </w:r>
+      <w:r>
+        <w:rPr>
+          <w:rStyle w:val="Heading1Char"/>
+          <w:sz w:val="24"/>
+          <w:szCs w:val="24"/>
+          <w:lang w:val="en-CN"/>
+        </w:rPr>
+        <w:t>“</w:t>
+      </w:r>
+      <w:r>
+        <w:rPr>
+          <w:rStyle w:val="Heading1Char"/>
+          <w:sz w:val="24"/>
+          <w:szCs w:val="24"/>
+          <w:lang w:val="en-CN"/>
+        </w:rPr>
+        <w:t>405 unsupported method</w:t>
+      </w:r>
+      <w:r>
+        <w:rPr>
+          <w:rStyle w:val="Heading1Char"/>
+          <w:sz w:val="24"/>
+          <w:szCs w:val="24"/>
+          <w:lang w:val="en-CN"/>
+        </w:rPr>
+        <w:t>”</w:t>
+      </w:r>
+      <w:r>
+        <w:rPr>
+          <w:rStyle w:val="Heading1Char"/>
+          <w:sz w:val="24"/>
+          <w:szCs w:val="24"/>
+          <w:lang w:val="en-CN"/>
+        </w:rPr>
+        <w:t xml:space="preserve"> </w:t>
+      </w:r>
+      <w:r>
+        <w:rPr>
+          <w:rStyle w:val="Heading1Char"/>
+          <w:sz w:val="24"/>
+          <w:szCs w:val="24"/>
+          <w:lang w:val="en-CN"/>
+        </w:rPr>
+        <w:t xml:space="preserve">exceptions are </w:t>
       </w:r>
       <w:r>
         <w:rPr>
@@ -2409,6 +2603,7 @@
         <w:lastRenderedPageBreak/>
         <w:t>Assum</w:t>
       </w:r>
+      <w:proofErr w:type="spellStart"/>
       <w:r>
         <w:rPr>
           <w:rStyle w:val="Heading1Char"/>
@@ -2416,7 +2611,17 @@
           <w:szCs w:val="24"/>
           <w:lang w:val="en-US"/>
         </w:rPr>
-        <w:t xml:space="preserve">ing the </w:t>
+        <w:t>ing</w:t>
+      </w:r>
+      <w:proofErr w:type="spellEnd"/>
+      <w:r>
+        <w:rPr>
+          <w:rStyle w:val="Heading1Char"/>
+          <w:sz w:val="24"/>
+          <w:szCs w:val="24"/>
+          <w:lang w:val="en-US"/>
+        </w:rPr>
+        <w:t xml:space="preserve"> the </w:t>
       </w:r>
       <w:r>
         <w:rPr>

</xml_diff>